<commit_message>
repaint to klasse diagram
</commit_message>
<xml_diff>
--- a/ontwerp.docx
+++ b/ontwerp.docx
@@ -1159,10 +1159,10 @@
           <w:noProof/>
         </w:rPr>
         <w:drawing>
-          <wp:inline distT="0" distB="0" distL="0" distR="0" wp14:anchorId="22A22E2D" wp14:editId="516445E7">
-            <wp:extent cx="5760720" cy="2635250"/>
-            <wp:effectExtent l="0" t="0" r="0" b="0"/>
-            <wp:docPr id="8" name="Afbeelding 8"/>
+          <wp:inline distT="0" distB="0" distL="0" distR="0" wp14:anchorId="1F9F9DD1" wp14:editId="79EB0843">
+            <wp:extent cx="5760720" cy="2720975"/>
+            <wp:effectExtent l="0" t="0" r="0" b="3175"/>
+            <wp:docPr id="1" name="Afbeelding 1"/>
             <wp:cNvGraphicFramePr>
               <a:graphicFrameLocks xmlns:a="http://schemas.openxmlformats.org/drawingml/2006/main" noChangeAspect="1"/>
             </wp:cNvGraphicFramePr>
@@ -1170,7 +1170,7 @@
               <a:graphicData uri="http://schemas.openxmlformats.org/drawingml/2006/picture">
                 <pic:pic xmlns:pic="http://schemas.openxmlformats.org/drawingml/2006/picture">
                   <pic:nvPicPr>
-                    <pic:cNvPr id="8" name="Afbeelding 8"/>
+                    <pic:cNvPr id="1" name="Afbeelding 1"/>
                     <pic:cNvPicPr/>
                   </pic:nvPicPr>
                   <pic:blipFill>
@@ -1188,7 +1188,7 @@
                   <pic:spPr>
                     <a:xfrm>
                       <a:off x="0" y="0"/>
-                      <a:ext cx="5760720" cy="2635250"/>
+                      <a:ext cx="5760720" cy="2720975"/>
                     </a:xfrm>
                     <a:prstGeom prst="rect">
                       <a:avLst/>

</xml_diff>